<commit_message>
B - Not Found
</commit_message>
<xml_diff>
--- a/week01/Solution.docx
+++ b/week01/Solution.docx
@@ -1761,6 +1761,921 @@
       <w:r>
         <w:t>}</w:t>
       </w:r>
+    </w:p>
+    <w:p/>
+    <w:p/>
+    <w:p/>
+    <w:p/>
+    <w:p/>
+    <w:p/>
+    <w:p/>
+    <w:p/>
+    <w:p/>
+    <w:p>
+      <w:pPr>
+        <w:rPr>
+          <w:b/>
+          <w:bCs/>
+        </w:rPr>
+      </w:pPr>
+      <w:r>
+        <w:rPr>
+          <w:b/>
+          <w:bCs/>
+          <w:sz w:val="28"/>
+          <w:szCs w:val="28"/>
+          <w:highlight w:val="green"/>
+        </w:rPr>
+        <w:t>B - Not Found</w:t>
+      </w:r>
+      <w:r>
+        <w:rPr>
+          <w:b/>
+          <w:bCs/>
+          <w:sz w:val="28"/>
+          <w:szCs w:val="28"/>
+          <w:highlight w:val="green"/>
+        </w:rPr>
+        <w:t xml:space="preserve"> - </w:t>
+      </w:r>
+      <w:hyperlink r:id="rId10" w:history="1">
+        <w:r>
+          <w:rPr>
+            <w:rStyle w:val="Hyperlink"/>
+            <w:b/>
+            <w:bCs/>
+            <w:sz w:val="28"/>
+            <w:szCs w:val="28"/>
+            <w:highlight w:val="green"/>
+          </w:rPr>
+          <w:t>https://atcoder.jp/contests/abc071/tasks/abc071_b?lang=en</w:t>
+        </w:r>
+      </w:hyperlink>
+    </w:p>
+    <w:p>
+      <w:pPr>
+        <w:rPr>
+          <w:b/>
+          <w:bCs/>
+        </w:rPr>
+      </w:pPr>
+    </w:p>
+    <w:p>
+      <w:pPr>
+        <w:rPr>
+          <w:b/>
+          <w:bCs/>
+        </w:rPr>
+      </w:pPr>
+      <w:r>
+        <w:rPr>
+          <w:b/>
+          <w:bCs/>
+        </w:rPr>
+        <w:t>#include&lt;bits/stdc++.h&gt;</w:t>
+      </w:r>
+    </w:p>
+    <w:p>
+      <w:pPr>
+        <w:rPr>
+          <w:b/>
+          <w:bCs/>
+        </w:rPr>
+      </w:pPr>
+      <w:r>
+        <w:rPr>
+          <w:b/>
+          <w:bCs/>
+        </w:rPr>
+        <w:t>using namespace std;</w:t>
+      </w:r>
+    </w:p>
+    <w:p>
+      <w:pPr>
+        <w:rPr>
+          <w:b/>
+          <w:bCs/>
+        </w:rPr>
+      </w:pPr>
+    </w:p>
+    <w:p>
+      <w:pPr>
+        <w:rPr>
+          <w:b/>
+          <w:bCs/>
+        </w:rPr>
+      </w:pPr>
+      <w:r>
+        <w:rPr>
+          <w:b/>
+          <w:bCs/>
+        </w:rPr>
+        <w:t xml:space="preserve">int </w:t>
+      </w:r>
+      <w:proofErr w:type="gramStart"/>
+      <w:r>
+        <w:rPr>
+          <w:b/>
+          <w:bCs/>
+        </w:rPr>
+        <w:t>main(</w:t>
+      </w:r>
+      <w:proofErr w:type="gramEnd"/>
+      <w:r>
+        <w:rPr>
+          <w:b/>
+          <w:bCs/>
+        </w:rPr>
+        <w:t>){</w:t>
+      </w:r>
+    </w:p>
+    <w:p>
+      <w:pPr>
+        <w:rPr>
+          <w:b/>
+          <w:bCs/>
+        </w:rPr>
+      </w:pPr>
+      <w:r>
+        <w:rPr>
+          <w:b/>
+          <w:bCs/>
+        </w:rPr>
+        <w:t xml:space="preserve">    string </w:t>
+      </w:r>
+      <w:proofErr w:type="spellStart"/>
+      <w:proofErr w:type="gramStart"/>
+      <w:r>
+        <w:rPr>
+          <w:b/>
+          <w:bCs/>
+        </w:rPr>
+        <w:t>s;cin</w:t>
+      </w:r>
+      <w:proofErr w:type="spellEnd"/>
+      <w:proofErr w:type="gramEnd"/>
+      <w:r>
+        <w:rPr>
+          <w:b/>
+          <w:bCs/>
+        </w:rPr>
+        <w:t>&gt;&gt;s;</w:t>
+      </w:r>
+    </w:p>
+    <w:p>
+      <w:pPr>
+        <w:rPr>
+          <w:b/>
+          <w:bCs/>
+        </w:rPr>
+      </w:pPr>
+    </w:p>
+    <w:p>
+      <w:pPr>
+        <w:rPr>
+          <w:b/>
+          <w:bCs/>
+        </w:rPr>
+      </w:pPr>
+      <w:r>
+        <w:rPr>
+          <w:b/>
+          <w:bCs/>
+        </w:rPr>
+        <w:t>    vector&lt;char&gt;v;</w:t>
+      </w:r>
+    </w:p>
+    <w:p>
+      <w:pPr>
+        <w:rPr>
+          <w:b/>
+          <w:bCs/>
+        </w:rPr>
+      </w:pPr>
+      <w:r>
+        <w:rPr>
+          <w:b/>
+          <w:bCs/>
+        </w:rPr>
+        <w:t xml:space="preserve">    for (char </w:t>
+      </w:r>
+      <w:proofErr w:type="spellStart"/>
+      <w:r>
+        <w:rPr>
+          <w:b/>
+          <w:bCs/>
+        </w:rPr>
+        <w:t>i</w:t>
+      </w:r>
+      <w:proofErr w:type="spellEnd"/>
+      <w:r>
+        <w:rPr>
+          <w:b/>
+          <w:bCs/>
+        </w:rPr>
+        <w:t xml:space="preserve"> = 'a'; </w:t>
+      </w:r>
+      <w:proofErr w:type="spellStart"/>
+      <w:r>
+        <w:rPr>
+          <w:b/>
+          <w:bCs/>
+        </w:rPr>
+        <w:t>i</w:t>
+      </w:r>
+      <w:proofErr w:type="spellEnd"/>
+      <w:r>
+        <w:rPr>
+          <w:b/>
+          <w:bCs/>
+        </w:rPr>
+        <w:t xml:space="preserve"> &lt;= 'z'; </w:t>
+      </w:r>
+      <w:proofErr w:type="spellStart"/>
+      <w:r>
+        <w:rPr>
+          <w:b/>
+          <w:bCs/>
+        </w:rPr>
+        <w:t>i</w:t>
+      </w:r>
+      <w:proofErr w:type="spellEnd"/>
+      <w:r>
+        <w:rPr>
+          <w:b/>
+          <w:bCs/>
+        </w:rPr>
+        <w:t>++)</w:t>
+      </w:r>
+    </w:p>
+    <w:p>
+      <w:pPr>
+        <w:rPr>
+          <w:b/>
+          <w:bCs/>
+        </w:rPr>
+      </w:pPr>
+      <w:r>
+        <w:rPr>
+          <w:b/>
+          <w:bCs/>
+        </w:rPr>
+        <w:t>    {</w:t>
+      </w:r>
+    </w:p>
+    <w:p>
+      <w:pPr>
+        <w:rPr>
+          <w:b/>
+          <w:bCs/>
+        </w:rPr>
+      </w:pPr>
+      <w:r>
+        <w:rPr>
+          <w:b/>
+          <w:bCs/>
+        </w:rPr>
+        <w:t xml:space="preserve">        </w:t>
+      </w:r>
+      <w:proofErr w:type="spellStart"/>
+      <w:r>
+        <w:rPr>
+          <w:b/>
+          <w:bCs/>
+        </w:rPr>
+        <w:t>v.push_back</w:t>
+      </w:r>
+      <w:proofErr w:type="spellEnd"/>
+      <w:r>
+        <w:rPr>
+          <w:b/>
+          <w:bCs/>
+        </w:rPr>
+        <w:t>(</w:t>
+      </w:r>
+      <w:proofErr w:type="spellStart"/>
+      <w:r>
+        <w:rPr>
+          <w:b/>
+          <w:bCs/>
+        </w:rPr>
+        <w:t>i</w:t>
+      </w:r>
+      <w:proofErr w:type="spellEnd"/>
+      <w:r>
+        <w:rPr>
+          <w:b/>
+          <w:bCs/>
+        </w:rPr>
+        <w:t>);</w:t>
+      </w:r>
+    </w:p>
+    <w:p>
+      <w:pPr>
+        <w:rPr>
+          <w:b/>
+          <w:bCs/>
+        </w:rPr>
+      </w:pPr>
+      <w:r>
+        <w:rPr>
+          <w:b/>
+          <w:bCs/>
+        </w:rPr>
+        <w:t>    }</w:t>
+      </w:r>
+    </w:p>
+    <w:p>
+      <w:pPr>
+        <w:rPr>
+          <w:b/>
+          <w:bCs/>
+        </w:rPr>
+      </w:pPr>
+      <w:r>
+        <w:rPr>
+          <w:b/>
+          <w:bCs/>
+        </w:rPr>
+        <w:t xml:space="preserve">    </w:t>
+      </w:r>
+    </w:p>
+    <w:p>
+      <w:pPr>
+        <w:rPr>
+          <w:b/>
+          <w:bCs/>
+        </w:rPr>
+      </w:pPr>
+      <w:r>
+        <w:rPr>
+          <w:b/>
+          <w:bCs/>
+        </w:rPr>
+        <w:t>    bool vis[</w:t>
+      </w:r>
+      <w:proofErr w:type="gramStart"/>
+      <w:r>
+        <w:rPr>
+          <w:b/>
+          <w:bCs/>
+        </w:rPr>
+        <w:t>26]=</w:t>
+      </w:r>
+      <w:proofErr w:type="gramEnd"/>
+      <w:r>
+        <w:rPr>
+          <w:b/>
+          <w:bCs/>
+        </w:rPr>
+        <w:t>{false};</w:t>
+      </w:r>
+    </w:p>
+    <w:p>
+      <w:pPr>
+        <w:rPr>
+          <w:b/>
+          <w:bCs/>
+        </w:rPr>
+      </w:pPr>
+      <w:r>
+        <w:rPr>
+          <w:b/>
+          <w:bCs/>
+        </w:rPr>
+        <w:t xml:space="preserve">        </w:t>
+      </w:r>
+    </w:p>
+    <w:p>
+      <w:pPr>
+        <w:rPr>
+          <w:b/>
+          <w:bCs/>
+        </w:rPr>
+      </w:pPr>
+      <w:r>
+        <w:rPr>
+          <w:b/>
+          <w:bCs/>
+        </w:rPr>
+        <w:t xml:space="preserve">    for (int </w:t>
+      </w:r>
+      <w:proofErr w:type="spellStart"/>
+      <w:r>
+        <w:rPr>
+          <w:b/>
+          <w:bCs/>
+        </w:rPr>
+        <w:t>i</w:t>
+      </w:r>
+      <w:proofErr w:type="spellEnd"/>
+      <w:r>
+        <w:rPr>
+          <w:b/>
+          <w:bCs/>
+        </w:rPr>
+        <w:t xml:space="preserve"> = 0; </w:t>
+      </w:r>
+      <w:proofErr w:type="spellStart"/>
+      <w:r>
+        <w:rPr>
+          <w:b/>
+          <w:bCs/>
+        </w:rPr>
+        <w:t>i</w:t>
+      </w:r>
+      <w:proofErr w:type="spellEnd"/>
+      <w:r>
+        <w:rPr>
+          <w:b/>
+          <w:bCs/>
+        </w:rPr>
+        <w:t xml:space="preserve"> &lt; </w:t>
+      </w:r>
+      <w:proofErr w:type="spellStart"/>
+      <w:proofErr w:type="gramStart"/>
+      <w:r>
+        <w:rPr>
+          <w:b/>
+          <w:bCs/>
+        </w:rPr>
+        <w:t>s.size</w:t>
+      </w:r>
+      <w:proofErr w:type="spellEnd"/>
+      <w:proofErr w:type="gramEnd"/>
+      <w:r>
+        <w:rPr>
+          <w:b/>
+          <w:bCs/>
+        </w:rPr>
+        <w:t xml:space="preserve">(); </w:t>
+      </w:r>
+      <w:proofErr w:type="spellStart"/>
+      <w:r>
+        <w:rPr>
+          <w:b/>
+          <w:bCs/>
+        </w:rPr>
+        <w:t>i</w:t>
+      </w:r>
+      <w:proofErr w:type="spellEnd"/>
+      <w:r>
+        <w:rPr>
+          <w:b/>
+          <w:bCs/>
+        </w:rPr>
+        <w:t>++)</w:t>
+      </w:r>
+    </w:p>
+    <w:p>
+      <w:pPr>
+        <w:rPr>
+          <w:b/>
+          <w:bCs/>
+        </w:rPr>
+      </w:pPr>
+      <w:r>
+        <w:rPr>
+          <w:b/>
+          <w:bCs/>
+        </w:rPr>
+        <w:t>    {</w:t>
+      </w:r>
+    </w:p>
+    <w:p>
+      <w:pPr>
+        <w:rPr>
+          <w:b/>
+          <w:bCs/>
+        </w:rPr>
+      </w:pPr>
+      <w:r>
+        <w:rPr>
+          <w:b/>
+          <w:bCs/>
+        </w:rPr>
+        <w:t>        if(vis[s[</w:t>
+      </w:r>
+      <w:proofErr w:type="spellStart"/>
+      <w:r>
+        <w:rPr>
+          <w:b/>
+          <w:bCs/>
+        </w:rPr>
+        <w:t>i</w:t>
+      </w:r>
+      <w:proofErr w:type="spellEnd"/>
+      <w:r>
+        <w:rPr>
+          <w:b/>
+          <w:bCs/>
+        </w:rPr>
+        <w:t>]-'a</w:t>
+      </w:r>
+      <w:proofErr w:type="gramStart"/>
+      <w:r>
+        <w:rPr>
+          <w:b/>
+          <w:bCs/>
+        </w:rPr>
+        <w:t>']=</w:t>
+      </w:r>
+      <w:proofErr w:type="gramEnd"/>
+      <w:r>
+        <w:rPr>
+          <w:b/>
+          <w:bCs/>
+        </w:rPr>
+        <w:t>=false){</w:t>
+      </w:r>
+    </w:p>
+    <w:p>
+      <w:pPr>
+        <w:rPr>
+          <w:b/>
+          <w:bCs/>
+        </w:rPr>
+      </w:pPr>
+      <w:r>
+        <w:rPr>
+          <w:b/>
+          <w:bCs/>
+        </w:rPr>
+        <w:t>            vis[s[</w:t>
+      </w:r>
+      <w:proofErr w:type="spellStart"/>
+      <w:r>
+        <w:rPr>
+          <w:b/>
+          <w:bCs/>
+        </w:rPr>
+        <w:t>i</w:t>
+      </w:r>
+      <w:proofErr w:type="spellEnd"/>
+      <w:r>
+        <w:rPr>
+          <w:b/>
+          <w:bCs/>
+        </w:rPr>
+        <w:t>]-'a</w:t>
+      </w:r>
+      <w:proofErr w:type="gramStart"/>
+      <w:r>
+        <w:rPr>
+          <w:b/>
+          <w:bCs/>
+        </w:rPr>
+        <w:t>']=</w:t>
+      </w:r>
+      <w:proofErr w:type="gramEnd"/>
+      <w:r>
+        <w:rPr>
+          <w:b/>
+          <w:bCs/>
+        </w:rPr>
+        <w:t>true;</w:t>
+      </w:r>
+    </w:p>
+    <w:p>
+      <w:pPr>
+        <w:rPr>
+          <w:b/>
+          <w:bCs/>
+        </w:rPr>
+      </w:pPr>
+      <w:r>
+        <w:rPr>
+          <w:b/>
+          <w:bCs/>
+        </w:rPr>
+        <w:t>        }</w:t>
+      </w:r>
+    </w:p>
+    <w:p>
+      <w:pPr>
+        <w:rPr>
+          <w:b/>
+          <w:bCs/>
+        </w:rPr>
+      </w:pPr>
+      <w:r>
+        <w:rPr>
+          <w:b/>
+          <w:bCs/>
+        </w:rPr>
+        <w:t>    }</w:t>
+      </w:r>
+    </w:p>
+    <w:p>
+      <w:pPr>
+        <w:rPr>
+          <w:b/>
+          <w:bCs/>
+        </w:rPr>
+      </w:pPr>
+      <w:r>
+        <w:rPr>
+          <w:b/>
+          <w:bCs/>
+        </w:rPr>
+        <w:t xml:space="preserve">    </w:t>
+      </w:r>
+    </w:p>
+    <w:p>
+      <w:pPr>
+        <w:rPr>
+          <w:b/>
+          <w:bCs/>
+        </w:rPr>
+      </w:pPr>
+      <w:r>
+        <w:rPr>
+          <w:b/>
+          <w:bCs/>
+        </w:rPr>
+        <w:t xml:space="preserve">    </w:t>
+      </w:r>
+      <w:proofErr w:type="gramStart"/>
+      <w:r>
+        <w:rPr>
+          <w:b/>
+          <w:bCs/>
+        </w:rPr>
+        <w:t>for(</w:t>
+      </w:r>
+      <w:proofErr w:type="gramEnd"/>
+      <w:r>
+        <w:rPr>
+          <w:b/>
+          <w:bCs/>
+        </w:rPr>
+        <w:t xml:space="preserve">int </w:t>
+      </w:r>
+      <w:proofErr w:type="spellStart"/>
+      <w:r>
+        <w:rPr>
+          <w:b/>
+          <w:bCs/>
+        </w:rPr>
+        <w:t>i</w:t>
+      </w:r>
+      <w:proofErr w:type="spellEnd"/>
+      <w:r>
+        <w:rPr>
+          <w:b/>
+          <w:bCs/>
+        </w:rPr>
+        <w:t>=0;i&lt;26;i++){</w:t>
+      </w:r>
+    </w:p>
+    <w:p>
+      <w:pPr>
+        <w:rPr>
+          <w:b/>
+          <w:bCs/>
+        </w:rPr>
+      </w:pPr>
+      <w:r>
+        <w:rPr>
+          <w:b/>
+          <w:bCs/>
+        </w:rPr>
+        <w:t>        if(vis[</w:t>
+      </w:r>
+      <w:proofErr w:type="spellStart"/>
+      <w:r>
+        <w:rPr>
+          <w:b/>
+          <w:bCs/>
+        </w:rPr>
+        <w:t>i</w:t>
+      </w:r>
+      <w:proofErr w:type="spellEnd"/>
+      <w:r>
+        <w:rPr>
+          <w:b/>
+          <w:bCs/>
+        </w:rPr>
+        <w:t>]==</w:t>
+      </w:r>
+      <w:proofErr w:type="gramStart"/>
+      <w:r>
+        <w:rPr>
+          <w:b/>
+          <w:bCs/>
+        </w:rPr>
+        <w:t>false){</w:t>
+      </w:r>
+      <w:proofErr w:type="gramEnd"/>
+    </w:p>
+    <w:p>
+      <w:pPr>
+        <w:rPr>
+          <w:b/>
+          <w:bCs/>
+        </w:rPr>
+      </w:pPr>
+      <w:r>
+        <w:rPr>
+          <w:b/>
+          <w:bCs/>
+        </w:rPr>
+        <w:t xml:space="preserve">            </w:t>
+      </w:r>
+      <w:proofErr w:type="spellStart"/>
+      <w:r>
+        <w:rPr>
+          <w:b/>
+          <w:bCs/>
+        </w:rPr>
+        <w:t>cout</w:t>
+      </w:r>
+      <w:proofErr w:type="spellEnd"/>
+      <w:r>
+        <w:rPr>
+          <w:b/>
+          <w:bCs/>
+        </w:rPr>
+        <w:t>&lt;&lt;v[</w:t>
+      </w:r>
+      <w:proofErr w:type="spellStart"/>
+      <w:r>
+        <w:rPr>
+          <w:b/>
+          <w:bCs/>
+        </w:rPr>
+        <w:t>i</w:t>
+      </w:r>
+      <w:proofErr w:type="spellEnd"/>
+      <w:r>
+        <w:rPr>
+          <w:b/>
+          <w:bCs/>
+        </w:rPr>
+        <w:t>]&lt;&lt;</w:t>
+      </w:r>
+      <w:proofErr w:type="spellStart"/>
+      <w:r>
+        <w:rPr>
+          <w:b/>
+          <w:bCs/>
+        </w:rPr>
+        <w:t>endl</w:t>
+      </w:r>
+      <w:proofErr w:type="spellEnd"/>
+      <w:r>
+        <w:rPr>
+          <w:b/>
+          <w:bCs/>
+        </w:rPr>
+        <w:t>;</w:t>
+      </w:r>
+    </w:p>
+    <w:p>
+      <w:pPr>
+        <w:rPr>
+          <w:b/>
+          <w:bCs/>
+        </w:rPr>
+      </w:pPr>
+      <w:r>
+        <w:rPr>
+          <w:b/>
+          <w:bCs/>
+        </w:rPr>
+        <w:t>            return 0;</w:t>
+      </w:r>
+    </w:p>
+    <w:p>
+      <w:pPr>
+        <w:rPr>
+          <w:b/>
+          <w:bCs/>
+        </w:rPr>
+      </w:pPr>
+      <w:r>
+        <w:rPr>
+          <w:b/>
+          <w:bCs/>
+        </w:rPr>
+        <w:t>        }</w:t>
+      </w:r>
+    </w:p>
+    <w:p>
+      <w:pPr>
+        <w:rPr>
+          <w:b/>
+          <w:bCs/>
+        </w:rPr>
+      </w:pPr>
+      <w:r>
+        <w:rPr>
+          <w:b/>
+          <w:bCs/>
+        </w:rPr>
+        <w:t>    }</w:t>
+      </w:r>
+    </w:p>
+    <w:p>
+      <w:pPr>
+        <w:rPr>
+          <w:b/>
+          <w:bCs/>
+        </w:rPr>
+      </w:pPr>
+      <w:r>
+        <w:rPr>
+          <w:b/>
+          <w:bCs/>
+        </w:rPr>
+        <w:t xml:space="preserve">    </w:t>
+      </w:r>
+      <w:proofErr w:type="spellStart"/>
+      <w:r>
+        <w:rPr>
+          <w:b/>
+          <w:bCs/>
+        </w:rPr>
+        <w:t>cout</w:t>
+      </w:r>
+      <w:proofErr w:type="spellEnd"/>
+      <w:r>
+        <w:rPr>
+          <w:b/>
+          <w:bCs/>
+        </w:rPr>
+        <w:t>&lt;&lt;"None"&lt;&lt;</w:t>
+      </w:r>
+      <w:proofErr w:type="spellStart"/>
+      <w:r>
+        <w:rPr>
+          <w:b/>
+          <w:bCs/>
+        </w:rPr>
+        <w:t>endl</w:t>
+      </w:r>
+      <w:proofErr w:type="spellEnd"/>
+      <w:r>
+        <w:rPr>
+          <w:b/>
+          <w:bCs/>
+        </w:rPr>
+        <w:t>;</w:t>
+      </w:r>
+    </w:p>
+    <w:p>
+      <w:pPr>
+        <w:rPr>
+          <w:b/>
+          <w:bCs/>
+        </w:rPr>
+      </w:pPr>
+    </w:p>
+    <w:p>
+      <w:pPr>
+        <w:rPr>
+          <w:b/>
+          <w:bCs/>
+        </w:rPr>
+      </w:pPr>
+      <w:r>
+        <w:rPr>
+          <w:b/>
+          <w:bCs/>
+        </w:rPr>
+        <w:t>    return 0;</w:t>
+      </w:r>
+    </w:p>
+    <w:p>
+      <w:pPr>
+        <w:rPr>
+          <w:b/>
+          <w:bCs/>
+        </w:rPr>
+      </w:pPr>
+      <w:r>
+        <w:rPr>
+          <w:b/>
+          <w:bCs/>
+        </w:rPr>
+        <w:t>}</w:t>
+      </w:r>
+    </w:p>
+    <w:p>
+      <w:pPr>
+        <w:rPr>
+          <w:b/>
+          <w:bCs/>
+        </w:rPr>
+      </w:pPr>
+    </w:p>
+    <w:p>
+      <w:pPr>
+        <w:rPr>
+          <w:b/>
+          <w:bCs/>
+        </w:rPr>
+      </w:pPr>
     </w:p>
     <w:p/>
     <w:p/>

</xml_diff>